<commit_message>
Rubrics and System Requirements
</commit_message>
<xml_diff>
--- a/Final Turn In Stuff/SystemRequirements.docx
+++ b/Final Turn In Stuff/SystemRequirements.docx
@@ -2,7 +2,614 @@
 <file path=word/document.xml><?xml version="1.0" encoding="utf-8"?>
 <w:document xmlns:ve="http://schemas.openxmlformats.org/markup-compatibility/2006" xmlns:o="urn:schemas-microsoft-com:office:office" xmlns:r="http://schemas.openxmlformats.org/officeDocument/2006/relationships" xmlns:m="http://schemas.openxmlformats.org/officeDocument/2006/math" xmlns:v="urn:schemas-microsoft-com:vml" xmlns:wp="http://schemas.openxmlformats.org/drawingml/2006/wordprocessingDrawing" xmlns:w10="urn:schemas-microsoft-com:office:word" xmlns:w="http://schemas.openxmlformats.org/wordprocessingml/2006/main" xmlns:wne="http://schemas.microsoft.com/office/word/2006/wordml">
   <w:body>
-    <w:p/>
+    <w:p>
+      <w:pPr>
+        <w:jc w:val="center"/>
+        <w:rPr>
+          <w:rFonts w:ascii="Times New Roman" w:hAnsi="Times New Roman" w:cs="Times New Roman"/>
+          <w:b/>
+          <w:sz w:val="72"/>
+          <w:szCs w:val="72"/>
+        </w:rPr>
+      </w:pPr>
+      <w:r>
+        <w:rPr>
+          <w:rFonts w:ascii="Times New Roman" w:hAnsi="Times New Roman" w:cs="Times New Roman"/>
+          <w:b/>
+          <w:sz w:val="72"/>
+          <w:szCs w:val="72"/>
+        </w:rPr>
+        <w:t>System Requirements</w:t>
+      </w:r>
+    </w:p>
+    <w:p>
+      <w:pPr>
+        <w:jc w:val="center"/>
+        <w:rPr>
+          <w:rFonts w:ascii="Times New Roman" w:hAnsi="Times New Roman" w:cs="Times New Roman"/>
+          <w:b/>
+          <w:sz w:val="32"/>
+          <w:szCs w:val="32"/>
+        </w:rPr>
+      </w:pPr>
+      <w:r>
+        <w:rPr>
+          <w:rFonts w:ascii="Times New Roman" w:hAnsi="Times New Roman" w:cs="Times New Roman"/>
+          <w:b/>
+          <w:sz w:val="32"/>
+          <w:szCs w:val="32"/>
+        </w:rPr>
+        <w:t>Client System Requirements</w:t>
+      </w:r>
+    </w:p>
+    <w:p>
+      <w:pPr>
+        <w:pStyle w:val="ListParagraph"/>
+        <w:numPr>
+          <w:ilvl w:val="0"/>
+          <w:numId w:val="1"/>
+        </w:numPr>
+        <w:rPr>
+          <w:rFonts w:ascii="Times New Roman" w:hAnsi="Times New Roman" w:cs="Times New Roman"/>
+          <w:sz w:val="24"/>
+          <w:szCs w:val="24"/>
+        </w:rPr>
+      </w:pPr>
+      <w:proofErr w:type="spellStart"/>
+      <w:r>
+        <w:rPr>
+          <w:rFonts w:ascii="Times New Roman" w:hAnsi="Times New Roman" w:cs="Times New Roman"/>
+          <w:sz w:val="24"/>
+          <w:szCs w:val="24"/>
+        </w:rPr>
+        <w:t>Getac</w:t>
+      </w:r>
+      <w:proofErr w:type="spellEnd"/>
+      <w:r>
+        <w:rPr>
+          <w:rFonts w:ascii="Times New Roman" w:hAnsi="Times New Roman" w:cs="Times New Roman"/>
+          <w:sz w:val="24"/>
+          <w:szCs w:val="24"/>
+        </w:rPr>
+        <w:t xml:space="preserve"> Tablet (Model F110)</w:t>
+      </w:r>
+    </w:p>
+    <w:p>
+      <w:pPr>
+        <w:pStyle w:val="ListParagraph"/>
+        <w:numPr>
+          <w:ilvl w:val="0"/>
+          <w:numId w:val="1"/>
+        </w:numPr>
+        <w:rPr>
+          <w:rFonts w:ascii="Times New Roman" w:hAnsi="Times New Roman" w:cs="Times New Roman"/>
+          <w:sz w:val="24"/>
+          <w:szCs w:val="24"/>
+        </w:rPr>
+      </w:pPr>
+      <w:r>
+        <w:rPr>
+          <w:rFonts w:ascii="Times New Roman" w:hAnsi="Times New Roman" w:cs="Times New Roman"/>
+          <w:sz w:val="24"/>
+          <w:szCs w:val="24"/>
+        </w:rPr>
+        <w:t>Windows 7 Professional (64 bit)</w:t>
+      </w:r>
+    </w:p>
+    <w:p>
+      <w:pPr>
+        <w:pStyle w:val="ListParagraph"/>
+        <w:numPr>
+          <w:ilvl w:val="0"/>
+          <w:numId w:val="1"/>
+        </w:numPr>
+        <w:rPr>
+          <w:rFonts w:ascii="Times New Roman" w:hAnsi="Times New Roman" w:cs="Times New Roman"/>
+          <w:sz w:val="24"/>
+          <w:szCs w:val="24"/>
+        </w:rPr>
+      </w:pPr>
+      <w:r>
+        <w:rPr>
+          <w:rFonts w:ascii="Times New Roman" w:hAnsi="Times New Roman" w:cs="Times New Roman"/>
+          <w:sz w:val="24"/>
+          <w:szCs w:val="24"/>
+        </w:rPr>
+        <w:t>Dependent upon database (Created</w:t>
+      </w:r>
+      <w:r>
+        <w:rPr>
+          <w:rFonts w:ascii="Times New Roman" w:hAnsi="Times New Roman" w:cs="Times New Roman"/>
+          <w:sz w:val="24"/>
+          <w:szCs w:val="24"/>
+        </w:rPr>
+        <w:t xml:space="preserve"> by another team</w:t>
+      </w:r>
+      <w:r>
+        <w:rPr>
+          <w:rFonts w:ascii="Times New Roman" w:hAnsi="Times New Roman" w:cs="Times New Roman"/>
+          <w:sz w:val="24"/>
+          <w:szCs w:val="24"/>
+        </w:rPr>
+        <w:t xml:space="preserve"> Fall 2014 - Winter 2015)</w:t>
+      </w:r>
+    </w:p>
+    <w:p>
+      <w:pPr>
+        <w:pStyle w:val="ListParagraph"/>
+        <w:numPr>
+          <w:ilvl w:val="0"/>
+          <w:numId w:val="1"/>
+        </w:numPr>
+        <w:rPr>
+          <w:rFonts w:ascii="Times New Roman" w:hAnsi="Times New Roman" w:cs="Times New Roman"/>
+          <w:sz w:val="24"/>
+          <w:szCs w:val="24"/>
+        </w:rPr>
+      </w:pPr>
+      <w:r>
+        <w:rPr>
+          <w:rFonts w:ascii="Times New Roman" w:hAnsi="Times New Roman" w:cs="Times New Roman"/>
+          <w:sz w:val="24"/>
+          <w:szCs w:val="24"/>
+        </w:rPr>
+        <w:t>Communicate with database via JSON (</w:t>
+      </w:r>
+      <w:proofErr w:type="spellStart"/>
+      <w:r>
+        <w:rPr>
+          <w:rFonts w:ascii="Times New Roman" w:hAnsi="Times New Roman" w:cs="Times New Roman"/>
+          <w:sz w:val="24"/>
+          <w:szCs w:val="24"/>
+        </w:rPr>
+        <w:t>Newtonsoft.JSON</w:t>
+      </w:r>
+      <w:proofErr w:type="spellEnd"/>
+      <w:r>
+        <w:rPr>
+          <w:rFonts w:ascii="Times New Roman" w:hAnsi="Times New Roman" w:cs="Times New Roman"/>
+          <w:sz w:val="24"/>
+          <w:szCs w:val="24"/>
+        </w:rPr>
+        <w:t xml:space="preserve"> Version 6.0.6)</w:t>
+      </w:r>
+    </w:p>
+    <w:p>
+      <w:pPr>
+        <w:jc w:val="center"/>
+        <w:rPr>
+          <w:rFonts w:ascii="Times New Roman" w:hAnsi="Times New Roman" w:cs="Times New Roman"/>
+          <w:b/>
+          <w:sz w:val="32"/>
+          <w:szCs w:val="32"/>
+        </w:rPr>
+      </w:pPr>
+      <w:r>
+        <w:rPr>
+          <w:rFonts w:ascii="Times New Roman" w:hAnsi="Times New Roman" w:cs="Times New Roman"/>
+          <w:b/>
+          <w:sz w:val="32"/>
+          <w:szCs w:val="32"/>
+        </w:rPr>
+        <w:t xml:space="preserve">Development </w:t>
+      </w:r>
+      <w:r>
+        <w:rPr>
+          <w:rFonts w:ascii="Times New Roman" w:hAnsi="Times New Roman" w:cs="Times New Roman"/>
+          <w:b/>
+          <w:sz w:val="32"/>
+          <w:szCs w:val="32"/>
+        </w:rPr>
+        <w:t xml:space="preserve">System </w:t>
+      </w:r>
+      <w:r>
+        <w:rPr>
+          <w:rFonts w:ascii="Times New Roman" w:hAnsi="Times New Roman" w:cs="Times New Roman"/>
+          <w:b/>
+          <w:sz w:val="32"/>
+          <w:szCs w:val="32"/>
+        </w:rPr>
+        <w:t>Requirements</w:t>
+      </w:r>
+    </w:p>
+    <w:p>
+      <w:pPr>
+        <w:rPr>
+          <w:rFonts w:ascii="Times New Roman" w:hAnsi="Times New Roman" w:cs="Times New Roman"/>
+          <w:b/>
+          <w:sz w:val="24"/>
+          <w:szCs w:val="24"/>
+        </w:rPr>
+      </w:pPr>
+      <w:r>
+        <w:rPr>
+          <w:rFonts w:ascii="Times New Roman" w:hAnsi="Times New Roman" w:cs="Times New Roman"/>
+          <w:b/>
+          <w:sz w:val="24"/>
+          <w:szCs w:val="24"/>
+        </w:rPr>
+        <w:t>Development Environment</w:t>
+      </w:r>
+    </w:p>
+    <w:p>
+      <w:pPr>
+        <w:pStyle w:val="ListParagraph"/>
+        <w:numPr>
+          <w:ilvl w:val="0"/>
+          <w:numId w:val="2"/>
+        </w:numPr>
+        <w:rPr>
+          <w:rFonts w:ascii="Times New Roman" w:hAnsi="Times New Roman" w:cs="Times New Roman"/>
+          <w:sz w:val="24"/>
+          <w:szCs w:val="24"/>
+        </w:rPr>
+      </w:pPr>
+      <w:r>
+        <w:rPr>
+          <w:rFonts w:ascii="Times New Roman" w:hAnsi="Times New Roman" w:cs="Times New Roman"/>
+          <w:sz w:val="24"/>
+          <w:szCs w:val="24"/>
+        </w:rPr>
+        <w:t>Visual Studio 2013 (Premium or Ultimate)</w:t>
+      </w:r>
+    </w:p>
+    <w:p>
+      <w:pPr>
+        <w:ind w:left="1080"/>
+        <w:rPr>
+          <w:rFonts w:ascii="Times New Roman" w:hAnsi="Times New Roman" w:cs="Times New Roman"/>
+          <w:sz w:val="24"/>
+          <w:szCs w:val="24"/>
+        </w:rPr>
+      </w:pPr>
+      <w:r>
+        <w:rPr>
+          <w:rFonts w:ascii="Times New Roman" w:hAnsi="Times New Roman" w:cs="Times New Roman"/>
+          <w:sz w:val="24"/>
+          <w:szCs w:val="24"/>
+        </w:rPr>
+        <w:t>Requirements according to Microsoft</w:t>
+      </w:r>
+    </w:p>
+    <w:p>
+      <w:pPr>
+        <w:pStyle w:val="ListParagraph"/>
+        <w:numPr>
+          <w:ilvl w:val="1"/>
+          <w:numId w:val="2"/>
+        </w:numPr>
+        <w:rPr>
+          <w:rFonts w:ascii="Times New Roman" w:hAnsi="Times New Roman" w:cs="Times New Roman"/>
+          <w:sz w:val="24"/>
+          <w:szCs w:val="24"/>
+        </w:rPr>
+      </w:pPr>
+      <w:r>
+        <w:rPr>
+          <w:rFonts w:ascii="Times New Roman" w:hAnsi="Times New Roman" w:cs="Times New Roman"/>
+          <w:sz w:val="24"/>
+          <w:szCs w:val="24"/>
+        </w:rPr>
+        <w:t>Windows 8.1 (x86 and x64)</w:t>
+      </w:r>
+    </w:p>
+    <w:p>
+      <w:pPr>
+        <w:pStyle w:val="ListParagraph"/>
+        <w:numPr>
+          <w:ilvl w:val="1"/>
+          <w:numId w:val="2"/>
+        </w:numPr>
+        <w:rPr>
+          <w:rFonts w:ascii="Times New Roman" w:hAnsi="Times New Roman" w:cs="Times New Roman"/>
+          <w:sz w:val="24"/>
+          <w:szCs w:val="24"/>
+        </w:rPr>
+      </w:pPr>
+      <w:r>
+        <w:rPr>
+          <w:rFonts w:ascii="Times New Roman" w:hAnsi="Times New Roman" w:cs="Times New Roman"/>
+          <w:sz w:val="24"/>
+          <w:szCs w:val="24"/>
+        </w:rPr>
+        <w:t>Windows 8 (x86 and x64)</w:t>
+      </w:r>
+    </w:p>
+    <w:p>
+      <w:pPr>
+        <w:pStyle w:val="ListParagraph"/>
+        <w:numPr>
+          <w:ilvl w:val="1"/>
+          <w:numId w:val="2"/>
+        </w:numPr>
+        <w:rPr>
+          <w:rFonts w:ascii="Times New Roman" w:hAnsi="Times New Roman" w:cs="Times New Roman"/>
+          <w:sz w:val="24"/>
+          <w:szCs w:val="24"/>
+        </w:rPr>
+      </w:pPr>
+      <w:r>
+        <w:rPr>
+          <w:rFonts w:ascii="Times New Roman" w:hAnsi="Times New Roman" w:cs="Times New Roman"/>
+          <w:sz w:val="24"/>
+          <w:szCs w:val="24"/>
+        </w:rPr>
+        <w:t>Windows 7 SP1 (x86 and x64)</w:t>
+      </w:r>
+    </w:p>
+    <w:p>
+      <w:pPr>
+        <w:pStyle w:val="ListParagraph"/>
+        <w:numPr>
+          <w:ilvl w:val="1"/>
+          <w:numId w:val="2"/>
+        </w:numPr>
+        <w:rPr>
+          <w:rFonts w:ascii="Times New Roman" w:hAnsi="Times New Roman" w:cs="Times New Roman"/>
+          <w:sz w:val="24"/>
+          <w:szCs w:val="24"/>
+        </w:rPr>
+      </w:pPr>
+      <w:r>
+        <w:rPr>
+          <w:rFonts w:ascii="Times New Roman" w:hAnsi="Times New Roman" w:cs="Times New Roman"/>
+          <w:sz w:val="24"/>
+          <w:szCs w:val="24"/>
+        </w:rPr>
+        <w:t>1.6 GHz or faster processor</w:t>
+      </w:r>
+    </w:p>
+    <w:p>
+      <w:pPr>
+        <w:pStyle w:val="ListParagraph"/>
+        <w:numPr>
+          <w:ilvl w:val="1"/>
+          <w:numId w:val="2"/>
+        </w:numPr>
+        <w:rPr>
+          <w:rFonts w:ascii="Times New Roman" w:hAnsi="Times New Roman" w:cs="Times New Roman"/>
+          <w:sz w:val="24"/>
+          <w:szCs w:val="24"/>
+        </w:rPr>
+      </w:pPr>
+      <w:r>
+        <w:rPr>
+          <w:rFonts w:ascii="Times New Roman" w:hAnsi="Times New Roman" w:cs="Times New Roman"/>
+          <w:sz w:val="24"/>
+          <w:szCs w:val="24"/>
+        </w:rPr>
+        <w:t>1 GB of RAM (1.5 GB if running on a virtual machine)</w:t>
+      </w:r>
+    </w:p>
+    <w:p>
+      <w:pPr>
+        <w:pStyle w:val="ListParagraph"/>
+        <w:numPr>
+          <w:ilvl w:val="1"/>
+          <w:numId w:val="2"/>
+        </w:numPr>
+        <w:rPr>
+          <w:rFonts w:ascii="Times New Roman" w:hAnsi="Times New Roman" w:cs="Times New Roman"/>
+          <w:sz w:val="24"/>
+          <w:szCs w:val="24"/>
+        </w:rPr>
+      </w:pPr>
+      <w:r>
+        <w:rPr>
+          <w:rFonts w:ascii="Times New Roman" w:hAnsi="Times New Roman" w:cs="Times New Roman"/>
+          <w:sz w:val="24"/>
+          <w:szCs w:val="24"/>
+        </w:rPr>
+        <w:t>20 GB of available hard disk space</w:t>
+      </w:r>
+    </w:p>
+    <w:p>
+      <w:pPr>
+        <w:pStyle w:val="ListParagraph"/>
+        <w:numPr>
+          <w:ilvl w:val="1"/>
+          <w:numId w:val="2"/>
+        </w:numPr>
+        <w:rPr>
+          <w:rFonts w:ascii="Times New Roman" w:hAnsi="Times New Roman" w:cs="Times New Roman"/>
+          <w:sz w:val="24"/>
+          <w:szCs w:val="24"/>
+        </w:rPr>
+      </w:pPr>
+      <w:r>
+        <w:rPr>
+          <w:rFonts w:ascii="Times New Roman" w:hAnsi="Times New Roman" w:cs="Times New Roman"/>
+          <w:sz w:val="24"/>
+          <w:szCs w:val="24"/>
+        </w:rPr>
+        <w:t>5400 RPM hard disk drive</w:t>
+      </w:r>
+    </w:p>
+    <w:p>
+      <w:pPr>
+        <w:pStyle w:val="ListParagraph"/>
+        <w:numPr>
+          <w:ilvl w:val="1"/>
+          <w:numId w:val="2"/>
+        </w:numPr>
+        <w:rPr>
+          <w:rFonts w:ascii="Times New Roman" w:hAnsi="Times New Roman" w:cs="Times New Roman"/>
+          <w:sz w:val="24"/>
+          <w:szCs w:val="24"/>
+        </w:rPr>
+      </w:pPr>
+      <w:r>
+        <w:rPr>
+          <w:rFonts w:ascii="Times New Roman" w:hAnsi="Times New Roman" w:cs="Times New Roman"/>
+          <w:sz w:val="24"/>
+          <w:szCs w:val="24"/>
+        </w:rPr>
+        <w:t>DirectX 9-capable video card that runs at 1024 x 768 or higher  display resolution</w:t>
+      </w:r>
+    </w:p>
+    <w:p>
+      <w:pPr>
+        <w:pStyle w:val="ListParagraph"/>
+        <w:numPr>
+          <w:ilvl w:val="1"/>
+          <w:numId w:val="2"/>
+        </w:numPr>
+        <w:rPr>
+          <w:rFonts w:ascii="Times New Roman" w:hAnsi="Times New Roman" w:cs="Times New Roman"/>
+          <w:sz w:val="24"/>
+          <w:szCs w:val="24"/>
+        </w:rPr>
+      </w:pPr>
+      <w:r>
+        <w:rPr>
+          <w:rFonts w:ascii="Times New Roman" w:hAnsi="Times New Roman" w:cs="Times New Roman"/>
+          <w:sz w:val="24"/>
+          <w:szCs w:val="24"/>
+        </w:rPr>
+        <w:t>KB2883200 (available through Windows Update) is required</w:t>
+      </w:r>
+    </w:p>
+    <w:p>
+      <w:pPr>
+        <w:pStyle w:val="ListParagraph"/>
+        <w:numPr>
+          <w:ilvl w:val="1"/>
+          <w:numId w:val="2"/>
+        </w:numPr>
+        <w:rPr>
+          <w:rFonts w:ascii="Times New Roman" w:hAnsi="Times New Roman" w:cs="Times New Roman"/>
+          <w:sz w:val="24"/>
+          <w:szCs w:val="24"/>
+        </w:rPr>
+      </w:pPr>
+      <w:r>
+        <w:rPr>
+          <w:rFonts w:ascii="Times New Roman" w:hAnsi="Times New Roman" w:cs="Times New Roman"/>
+          <w:sz w:val="24"/>
+          <w:szCs w:val="24"/>
+        </w:rPr>
+        <w:t>Internet Explorer 10 preferred</w:t>
+      </w:r>
+    </w:p>
+    <w:p>
+      <w:pPr>
+        <w:rPr>
+          <w:rFonts w:ascii="Times New Roman" w:hAnsi="Times New Roman" w:cs="Times New Roman"/>
+          <w:b/>
+          <w:sz w:val="24"/>
+          <w:szCs w:val="24"/>
+        </w:rPr>
+      </w:pPr>
+      <w:r>
+        <w:rPr>
+          <w:rFonts w:ascii="Times New Roman" w:hAnsi="Times New Roman" w:cs="Times New Roman"/>
+          <w:b/>
+          <w:sz w:val="24"/>
+          <w:szCs w:val="24"/>
+        </w:rPr>
+        <w:t xml:space="preserve">Development </w:t>
+      </w:r>
+      <w:r>
+        <w:rPr>
+          <w:rFonts w:ascii="Times New Roman" w:hAnsi="Times New Roman" w:cs="Times New Roman"/>
+          <w:b/>
+          <w:sz w:val="24"/>
+          <w:szCs w:val="24"/>
+        </w:rPr>
+        <w:t>Language</w:t>
+      </w:r>
+    </w:p>
+    <w:p>
+      <w:pPr>
+        <w:pStyle w:val="ListParagraph"/>
+        <w:numPr>
+          <w:ilvl w:val="0"/>
+          <w:numId w:val="2"/>
+        </w:numPr>
+        <w:rPr>
+          <w:rFonts w:ascii="Times New Roman" w:hAnsi="Times New Roman" w:cs="Times New Roman"/>
+          <w:sz w:val="24"/>
+          <w:szCs w:val="24"/>
+        </w:rPr>
+      </w:pPr>
+      <w:r>
+        <w:rPr>
+          <w:rFonts w:ascii="Times New Roman" w:hAnsi="Times New Roman" w:cs="Times New Roman"/>
+          <w:sz w:val="24"/>
+          <w:szCs w:val="24"/>
+        </w:rPr>
+        <w:t>C#</w:t>
+      </w:r>
+      <w:r>
+        <w:rPr>
+          <w:rFonts w:ascii="Times New Roman" w:hAnsi="Times New Roman" w:cs="Times New Roman"/>
+          <w:sz w:val="24"/>
+          <w:szCs w:val="24"/>
+        </w:rPr>
+        <w:t xml:space="preserve"> </w:t>
+      </w:r>
+    </w:p>
+    <w:p>
+      <w:pPr>
+        <w:rPr>
+          <w:rFonts w:ascii="Times New Roman" w:hAnsi="Times New Roman" w:cs="Times New Roman"/>
+          <w:b/>
+          <w:sz w:val="24"/>
+          <w:szCs w:val="24"/>
+        </w:rPr>
+      </w:pPr>
+      <w:r>
+        <w:rPr>
+          <w:rFonts w:ascii="Times New Roman" w:hAnsi="Times New Roman" w:cs="Times New Roman"/>
+          <w:b/>
+          <w:sz w:val="24"/>
+          <w:szCs w:val="24"/>
+        </w:rPr>
+        <w:t>Version</w:t>
+      </w:r>
+      <w:r>
+        <w:rPr>
+          <w:rFonts w:ascii="Times New Roman" w:hAnsi="Times New Roman" w:cs="Times New Roman"/>
+          <w:b/>
+          <w:sz w:val="24"/>
+          <w:szCs w:val="24"/>
+        </w:rPr>
+        <w:t xml:space="preserve"> of Creel Input System</w:t>
+      </w:r>
+    </w:p>
+    <w:p>
+      <w:pPr>
+        <w:pStyle w:val="ListParagraph"/>
+        <w:numPr>
+          <w:ilvl w:val="0"/>
+          <w:numId w:val="2"/>
+        </w:numPr>
+        <w:rPr>
+          <w:rFonts w:ascii="Times New Roman" w:hAnsi="Times New Roman" w:cs="Times New Roman"/>
+          <w:sz w:val="24"/>
+          <w:szCs w:val="24"/>
+        </w:rPr>
+      </w:pPr>
+      <w:r>
+        <w:rPr>
+          <w:rFonts w:ascii="Times New Roman" w:hAnsi="Times New Roman" w:cs="Times New Roman"/>
+          <w:sz w:val="24"/>
+          <w:szCs w:val="24"/>
+        </w:rPr>
+        <w:t>1.0</w:t>
+      </w:r>
+    </w:p>
+    <w:p>
+      <w:pPr>
+        <w:pStyle w:val="ListParagraph"/>
+        <w:ind w:left="1440"/>
+        <w:rPr>
+          <w:rFonts w:ascii="Times New Roman" w:hAnsi="Times New Roman" w:cs="Times New Roman"/>
+          <w:sz w:val="24"/>
+          <w:szCs w:val="24"/>
+        </w:rPr>
+      </w:pPr>
+    </w:p>
     <w:sectPr>
       <w:pgSz w:w="12240" w:h="15840"/>
       <w:pgMar w:top="1440" w:right="1440" w:bottom="1440" w:left="1440" w:header="720" w:footer="720" w:gutter="0"/>
@@ -11,6 +618,547 @@
     </w:sectPr>
   </w:body>
 </w:document>
+</file>
+
+<file path=word/numbering.xml><?xml version="1.0" encoding="utf-8"?>
+<w:numbering xmlns:ve="http://schemas.openxmlformats.org/markup-compatibility/2006" xmlns:o="urn:schemas-microsoft-com:office:office" xmlns:r="http://schemas.openxmlformats.org/officeDocument/2006/relationships" xmlns:m="http://schemas.openxmlformats.org/officeDocument/2006/math" xmlns:v="urn:schemas-microsoft-com:vml" xmlns:wp="http://schemas.openxmlformats.org/drawingml/2006/wordprocessingDrawing" xmlns:w10="urn:schemas-microsoft-com:office:word" xmlns:w="http://schemas.openxmlformats.org/wordprocessingml/2006/main" xmlns:wne="http://schemas.microsoft.com/office/word/2006/wordml">
+  <w:abstractNum w:abstractNumId="0">
+    <w:nsid w:val="15947AD1"/>
+    <w:multiLevelType w:val="hybridMultilevel"/>
+    <w:tmpl w:val="D21AD578"/>
+    <w:lvl w:ilvl="0" w:tplc="04090001">
+      <w:start w:val="1"/>
+      <w:numFmt w:val="bullet"/>
+      <w:lvlText w:val=""/>
+      <w:lvlJc w:val="left"/>
+      <w:pPr>
+        <w:ind w:left="720" w:hanging="360"/>
+      </w:pPr>
+      <w:rPr>
+        <w:rFonts w:ascii="Symbol" w:hAnsi="Symbol" w:hint="default"/>
+      </w:rPr>
+    </w:lvl>
+    <w:lvl w:ilvl="1" w:tplc="04090003">
+      <w:start w:val="1"/>
+      <w:numFmt w:val="bullet"/>
+      <w:lvlText w:val="o"/>
+      <w:lvlJc w:val="left"/>
+      <w:pPr>
+        <w:ind w:left="1440" w:hanging="360"/>
+      </w:pPr>
+      <w:rPr>
+        <w:rFonts w:ascii="Courier New" w:hAnsi="Courier New" w:cs="Courier New" w:hint="default"/>
+      </w:rPr>
+    </w:lvl>
+    <w:lvl w:ilvl="2" w:tplc="04090005" w:tentative="1">
+      <w:start w:val="1"/>
+      <w:numFmt w:val="bullet"/>
+      <w:lvlText w:val=""/>
+      <w:lvlJc w:val="left"/>
+      <w:pPr>
+        <w:ind w:left="2160" w:hanging="360"/>
+      </w:pPr>
+      <w:rPr>
+        <w:rFonts w:ascii="Wingdings" w:hAnsi="Wingdings" w:hint="default"/>
+      </w:rPr>
+    </w:lvl>
+    <w:lvl w:ilvl="3" w:tplc="04090001" w:tentative="1">
+      <w:start w:val="1"/>
+      <w:numFmt w:val="bullet"/>
+      <w:lvlText w:val=""/>
+      <w:lvlJc w:val="left"/>
+      <w:pPr>
+        <w:ind w:left="2880" w:hanging="360"/>
+      </w:pPr>
+      <w:rPr>
+        <w:rFonts w:ascii="Symbol" w:hAnsi="Symbol" w:hint="default"/>
+      </w:rPr>
+    </w:lvl>
+    <w:lvl w:ilvl="4" w:tplc="04090003" w:tentative="1">
+      <w:start w:val="1"/>
+      <w:numFmt w:val="bullet"/>
+      <w:lvlText w:val="o"/>
+      <w:lvlJc w:val="left"/>
+      <w:pPr>
+        <w:ind w:left="3600" w:hanging="360"/>
+      </w:pPr>
+      <w:rPr>
+        <w:rFonts w:ascii="Courier New" w:hAnsi="Courier New" w:cs="Courier New" w:hint="default"/>
+      </w:rPr>
+    </w:lvl>
+    <w:lvl w:ilvl="5" w:tplc="04090005" w:tentative="1">
+      <w:start w:val="1"/>
+      <w:numFmt w:val="bullet"/>
+      <w:lvlText w:val=""/>
+      <w:lvlJc w:val="left"/>
+      <w:pPr>
+        <w:ind w:left="4320" w:hanging="360"/>
+      </w:pPr>
+      <w:rPr>
+        <w:rFonts w:ascii="Wingdings" w:hAnsi="Wingdings" w:hint="default"/>
+      </w:rPr>
+    </w:lvl>
+    <w:lvl w:ilvl="6" w:tplc="04090001" w:tentative="1">
+      <w:start w:val="1"/>
+      <w:numFmt w:val="bullet"/>
+      <w:lvlText w:val=""/>
+      <w:lvlJc w:val="left"/>
+      <w:pPr>
+        <w:ind w:left="5040" w:hanging="360"/>
+      </w:pPr>
+      <w:rPr>
+        <w:rFonts w:ascii="Symbol" w:hAnsi="Symbol" w:hint="default"/>
+      </w:rPr>
+    </w:lvl>
+    <w:lvl w:ilvl="7" w:tplc="04090003" w:tentative="1">
+      <w:start w:val="1"/>
+      <w:numFmt w:val="bullet"/>
+      <w:lvlText w:val="o"/>
+      <w:lvlJc w:val="left"/>
+      <w:pPr>
+        <w:ind w:left="5760" w:hanging="360"/>
+      </w:pPr>
+      <w:rPr>
+        <w:rFonts w:ascii="Courier New" w:hAnsi="Courier New" w:cs="Courier New" w:hint="default"/>
+      </w:rPr>
+    </w:lvl>
+    <w:lvl w:ilvl="8" w:tplc="04090005" w:tentative="1">
+      <w:start w:val="1"/>
+      <w:numFmt w:val="bullet"/>
+      <w:lvlText w:val=""/>
+      <w:lvlJc w:val="left"/>
+      <w:pPr>
+        <w:ind w:left="6480" w:hanging="360"/>
+      </w:pPr>
+      <w:rPr>
+        <w:rFonts w:ascii="Wingdings" w:hAnsi="Wingdings" w:hint="default"/>
+      </w:rPr>
+    </w:lvl>
+  </w:abstractNum>
+  <w:abstractNum w:abstractNumId="1">
+    <w:nsid w:val="503B3425"/>
+    <w:multiLevelType w:val="multilevel"/>
+    <w:tmpl w:val="3592B260"/>
+    <w:lvl w:ilvl="0">
+      <w:start w:val="1"/>
+      <w:numFmt w:val="bullet"/>
+      <w:lvlText w:val=""/>
+      <w:lvlJc w:val="left"/>
+      <w:pPr>
+        <w:tabs>
+          <w:tab w:val="num" w:pos="720"/>
+        </w:tabs>
+        <w:ind w:left="720" w:hanging="360"/>
+      </w:pPr>
+      <w:rPr>
+        <w:rFonts w:ascii="Symbol" w:hAnsi="Symbol" w:hint="default"/>
+        <w:sz w:val="20"/>
+      </w:rPr>
+    </w:lvl>
+    <w:lvl w:ilvl="1" w:tentative="1">
+      <w:start w:val="1"/>
+      <w:numFmt w:val="bullet"/>
+      <w:lvlText w:val="o"/>
+      <w:lvlJc w:val="left"/>
+      <w:pPr>
+        <w:tabs>
+          <w:tab w:val="num" w:pos="1440"/>
+        </w:tabs>
+        <w:ind w:left="1440" w:hanging="360"/>
+      </w:pPr>
+      <w:rPr>
+        <w:rFonts w:ascii="Courier New" w:hAnsi="Courier New" w:hint="default"/>
+        <w:sz w:val="20"/>
+      </w:rPr>
+    </w:lvl>
+    <w:lvl w:ilvl="2" w:tentative="1">
+      <w:start w:val="1"/>
+      <w:numFmt w:val="bullet"/>
+      <w:lvlText w:val=""/>
+      <w:lvlJc w:val="left"/>
+      <w:pPr>
+        <w:tabs>
+          <w:tab w:val="num" w:pos="2160"/>
+        </w:tabs>
+        <w:ind w:left="2160" w:hanging="360"/>
+      </w:pPr>
+      <w:rPr>
+        <w:rFonts w:ascii="Wingdings" w:hAnsi="Wingdings" w:hint="default"/>
+        <w:sz w:val="20"/>
+      </w:rPr>
+    </w:lvl>
+    <w:lvl w:ilvl="3" w:tentative="1">
+      <w:start w:val="1"/>
+      <w:numFmt w:val="bullet"/>
+      <w:lvlText w:val=""/>
+      <w:lvlJc w:val="left"/>
+      <w:pPr>
+        <w:tabs>
+          <w:tab w:val="num" w:pos="2880"/>
+        </w:tabs>
+        <w:ind w:left="2880" w:hanging="360"/>
+      </w:pPr>
+      <w:rPr>
+        <w:rFonts w:ascii="Wingdings" w:hAnsi="Wingdings" w:hint="default"/>
+        <w:sz w:val="20"/>
+      </w:rPr>
+    </w:lvl>
+    <w:lvl w:ilvl="4" w:tentative="1">
+      <w:start w:val="1"/>
+      <w:numFmt w:val="bullet"/>
+      <w:lvlText w:val=""/>
+      <w:lvlJc w:val="left"/>
+      <w:pPr>
+        <w:tabs>
+          <w:tab w:val="num" w:pos="3600"/>
+        </w:tabs>
+        <w:ind w:left="3600" w:hanging="360"/>
+      </w:pPr>
+      <w:rPr>
+        <w:rFonts w:ascii="Wingdings" w:hAnsi="Wingdings" w:hint="default"/>
+        <w:sz w:val="20"/>
+      </w:rPr>
+    </w:lvl>
+    <w:lvl w:ilvl="5" w:tentative="1">
+      <w:start w:val="1"/>
+      <w:numFmt w:val="bullet"/>
+      <w:lvlText w:val=""/>
+      <w:lvlJc w:val="left"/>
+      <w:pPr>
+        <w:tabs>
+          <w:tab w:val="num" w:pos="4320"/>
+        </w:tabs>
+        <w:ind w:left="4320" w:hanging="360"/>
+      </w:pPr>
+      <w:rPr>
+        <w:rFonts w:ascii="Wingdings" w:hAnsi="Wingdings" w:hint="default"/>
+        <w:sz w:val="20"/>
+      </w:rPr>
+    </w:lvl>
+    <w:lvl w:ilvl="6" w:tentative="1">
+      <w:start w:val="1"/>
+      <w:numFmt w:val="bullet"/>
+      <w:lvlText w:val=""/>
+      <w:lvlJc w:val="left"/>
+      <w:pPr>
+        <w:tabs>
+          <w:tab w:val="num" w:pos="5040"/>
+        </w:tabs>
+        <w:ind w:left="5040" w:hanging="360"/>
+      </w:pPr>
+      <w:rPr>
+        <w:rFonts w:ascii="Wingdings" w:hAnsi="Wingdings" w:hint="default"/>
+        <w:sz w:val="20"/>
+      </w:rPr>
+    </w:lvl>
+    <w:lvl w:ilvl="7" w:tentative="1">
+      <w:start w:val="1"/>
+      <w:numFmt w:val="bullet"/>
+      <w:lvlText w:val=""/>
+      <w:lvlJc w:val="left"/>
+      <w:pPr>
+        <w:tabs>
+          <w:tab w:val="num" w:pos="5760"/>
+        </w:tabs>
+        <w:ind w:left="5760" w:hanging="360"/>
+      </w:pPr>
+      <w:rPr>
+        <w:rFonts w:ascii="Wingdings" w:hAnsi="Wingdings" w:hint="default"/>
+        <w:sz w:val="20"/>
+      </w:rPr>
+    </w:lvl>
+    <w:lvl w:ilvl="8" w:tentative="1">
+      <w:start w:val="1"/>
+      <w:numFmt w:val="bullet"/>
+      <w:lvlText w:val=""/>
+      <w:lvlJc w:val="left"/>
+      <w:pPr>
+        <w:tabs>
+          <w:tab w:val="num" w:pos="6480"/>
+        </w:tabs>
+        <w:ind w:left="6480" w:hanging="360"/>
+      </w:pPr>
+      <w:rPr>
+        <w:rFonts w:ascii="Wingdings" w:hAnsi="Wingdings" w:hint="default"/>
+        <w:sz w:val="20"/>
+      </w:rPr>
+    </w:lvl>
+  </w:abstractNum>
+  <w:abstractNum w:abstractNumId="2">
+    <w:nsid w:val="52693FEE"/>
+    <w:multiLevelType w:val="hybridMultilevel"/>
+    <w:tmpl w:val="74185B58"/>
+    <w:lvl w:ilvl="0" w:tplc="04090001">
+      <w:start w:val="1"/>
+      <w:numFmt w:val="bullet"/>
+      <w:lvlText w:val=""/>
+      <w:lvlJc w:val="left"/>
+      <w:pPr>
+        <w:ind w:left="720" w:hanging="360"/>
+      </w:pPr>
+      <w:rPr>
+        <w:rFonts w:ascii="Symbol" w:hAnsi="Symbol" w:hint="default"/>
+      </w:rPr>
+    </w:lvl>
+    <w:lvl w:ilvl="1" w:tplc="04090003" w:tentative="1">
+      <w:start w:val="1"/>
+      <w:numFmt w:val="bullet"/>
+      <w:lvlText w:val="o"/>
+      <w:lvlJc w:val="left"/>
+      <w:pPr>
+        <w:ind w:left="1440" w:hanging="360"/>
+      </w:pPr>
+      <w:rPr>
+        <w:rFonts w:ascii="Courier New" w:hAnsi="Courier New" w:cs="Courier New" w:hint="default"/>
+      </w:rPr>
+    </w:lvl>
+    <w:lvl w:ilvl="2" w:tplc="04090005" w:tentative="1">
+      <w:start w:val="1"/>
+      <w:numFmt w:val="bullet"/>
+      <w:lvlText w:val=""/>
+      <w:lvlJc w:val="left"/>
+      <w:pPr>
+        <w:ind w:left="2160" w:hanging="360"/>
+      </w:pPr>
+      <w:rPr>
+        <w:rFonts w:ascii="Wingdings" w:hAnsi="Wingdings" w:hint="default"/>
+      </w:rPr>
+    </w:lvl>
+    <w:lvl w:ilvl="3" w:tplc="04090001" w:tentative="1">
+      <w:start w:val="1"/>
+      <w:numFmt w:val="bullet"/>
+      <w:lvlText w:val=""/>
+      <w:lvlJc w:val="left"/>
+      <w:pPr>
+        <w:ind w:left="2880" w:hanging="360"/>
+      </w:pPr>
+      <w:rPr>
+        <w:rFonts w:ascii="Symbol" w:hAnsi="Symbol" w:hint="default"/>
+      </w:rPr>
+    </w:lvl>
+    <w:lvl w:ilvl="4" w:tplc="04090003" w:tentative="1">
+      <w:start w:val="1"/>
+      <w:numFmt w:val="bullet"/>
+      <w:lvlText w:val="o"/>
+      <w:lvlJc w:val="left"/>
+      <w:pPr>
+        <w:ind w:left="3600" w:hanging="360"/>
+      </w:pPr>
+      <w:rPr>
+        <w:rFonts w:ascii="Courier New" w:hAnsi="Courier New" w:cs="Courier New" w:hint="default"/>
+      </w:rPr>
+    </w:lvl>
+    <w:lvl w:ilvl="5" w:tplc="04090005" w:tentative="1">
+      <w:start w:val="1"/>
+      <w:numFmt w:val="bullet"/>
+      <w:lvlText w:val=""/>
+      <w:lvlJc w:val="left"/>
+      <w:pPr>
+        <w:ind w:left="4320" w:hanging="360"/>
+      </w:pPr>
+      <w:rPr>
+        <w:rFonts w:ascii="Wingdings" w:hAnsi="Wingdings" w:hint="default"/>
+      </w:rPr>
+    </w:lvl>
+    <w:lvl w:ilvl="6" w:tplc="04090001" w:tentative="1">
+      <w:start w:val="1"/>
+      <w:numFmt w:val="bullet"/>
+      <w:lvlText w:val=""/>
+      <w:lvlJc w:val="left"/>
+      <w:pPr>
+        <w:ind w:left="5040" w:hanging="360"/>
+      </w:pPr>
+      <w:rPr>
+        <w:rFonts w:ascii="Symbol" w:hAnsi="Symbol" w:hint="default"/>
+      </w:rPr>
+    </w:lvl>
+    <w:lvl w:ilvl="7" w:tplc="04090003" w:tentative="1">
+      <w:start w:val="1"/>
+      <w:numFmt w:val="bullet"/>
+      <w:lvlText w:val="o"/>
+      <w:lvlJc w:val="left"/>
+      <w:pPr>
+        <w:ind w:left="5760" w:hanging="360"/>
+      </w:pPr>
+      <w:rPr>
+        <w:rFonts w:ascii="Courier New" w:hAnsi="Courier New" w:cs="Courier New" w:hint="default"/>
+      </w:rPr>
+    </w:lvl>
+    <w:lvl w:ilvl="8" w:tplc="04090005" w:tentative="1">
+      <w:start w:val="1"/>
+      <w:numFmt w:val="bullet"/>
+      <w:lvlText w:val=""/>
+      <w:lvlJc w:val="left"/>
+      <w:pPr>
+        <w:ind w:left="6480" w:hanging="360"/>
+      </w:pPr>
+      <w:rPr>
+        <w:rFonts w:ascii="Wingdings" w:hAnsi="Wingdings" w:hint="default"/>
+      </w:rPr>
+    </w:lvl>
+  </w:abstractNum>
+  <w:abstractNum w:abstractNumId="3">
+    <w:nsid w:val="599D20D2"/>
+    <w:multiLevelType w:val="multilevel"/>
+    <w:tmpl w:val="9F0C3D32"/>
+    <w:lvl w:ilvl="0">
+      <w:start w:val="1"/>
+      <w:numFmt w:val="bullet"/>
+      <w:lvlText w:val=""/>
+      <w:lvlJc w:val="left"/>
+      <w:pPr>
+        <w:tabs>
+          <w:tab w:val="num" w:pos="720"/>
+        </w:tabs>
+        <w:ind w:left="720" w:hanging="360"/>
+      </w:pPr>
+      <w:rPr>
+        <w:rFonts w:ascii="Symbol" w:hAnsi="Symbol" w:hint="default"/>
+        <w:sz w:val="20"/>
+      </w:rPr>
+    </w:lvl>
+    <w:lvl w:ilvl="1" w:tentative="1">
+      <w:start w:val="1"/>
+      <w:numFmt w:val="bullet"/>
+      <w:lvlText w:val="o"/>
+      <w:lvlJc w:val="left"/>
+      <w:pPr>
+        <w:tabs>
+          <w:tab w:val="num" w:pos="1440"/>
+        </w:tabs>
+        <w:ind w:left="1440" w:hanging="360"/>
+      </w:pPr>
+      <w:rPr>
+        <w:rFonts w:ascii="Courier New" w:hAnsi="Courier New" w:hint="default"/>
+        <w:sz w:val="20"/>
+      </w:rPr>
+    </w:lvl>
+    <w:lvl w:ilvl="2" w:tentative="1">
+      <w:start w:val="1"/>
+      <w:numFmt w:val="bullet"/>
+      <w:lvlText w:val=""/>
+      <w:lvlJc w:val="left"/>
+      <w:pPr>
+        <w:tabs>
+          <w:tab w:val="num" w:pos="2160"/>
+        </w:tabs>
+        <w:ind w:left="2160" w:hanging="360"/>
+      </w:pPr>
+      <w:rPr>
+        <w:rFonts w:ascii="Wingdings" w:hAnsi="Wingdings" w:hint="default"/>
+        <w:sz w:val="20"/>
+      </w:rPr>
+    </w:lvl>
+    <w:lvl w:ilvl="3" w:tentative="1">
+      <w:start w:val="1"/>
+      <w:numFmt w:val="bullet"/>
+      <w:lvlText w:val=""/>
+      <w:lvlJc w:val="left"/>
+      <w:pPr>
+        <w:tabs>
+          <w:tab w:val="num" w:pos="2880"/>
+        </w:tabs>
+        <w:ind w:left="2880" w:hanging="360"/>
+      </w:pPr>
+      <w:rPr>
+        <w:rFonts w:ascii="Wingdings" w:hAnsi="Wingdings" w:hint="default"/>
+        <w:sz w:val="20"/>
+      </w:rPr>
+    </w:lvl>
+    <w:lvl w:ilvl="4" w:tentative="1">
+      <w:start w:val="1"/>
+      <w:numFmt w:val="bullet"/>
+      <w:lvlText w:val=""/>
+      <w:lvlJc w:val="left"/>
+      <w:pPr>
+        <w:tabs>
+          <w:tab w:val="num" w:pos="3600"/>
+        </w:tabs>
+        <w:ind w:left="3600" w:hanging="360"/>
+      </w:pPr>
+      <w:rPr>
+        <w:rFonts w:ascii="Wingdings" w:hAnsi="Wingdings" w:hint="default"/>
+        <w:sz w:val="20"/>
+      </w:rPr>
+    </w:lvl>
+    <w:lvl w:ilvl="5" w:tentative="1">
+      <w:start w:val="1"/>
+      <w:numFmt w:val="bullet"/>
+      <w:lvlText w:val=""/>
+      <w:lvlJc w:val="left"/>
+      <w:pPr>
+        <w:tabs>
+          <w:tab w:val="num" w:pos="4320"/>
+        </w:tabs>
+        <w:ind w:left="4320" w:hanging="360"/>
+      </w:pPr>
+      <w:rPr>
+        <w:rFonts w:ascii="Wingdings" w:hAnsi="Wingdings" w:hint="default"/>
+        <w:sz w:val="20"/>
+      </w:rPr>
+    </w:lvl>
+    <w:lvl w:ilvl="6" w:tentative="1">
+      <w:start w:val="1"/>
+      <w:numFmt w:val="bullet"/>
+      <w:lvlText w:val=""/>
+      <w:lvlJc w:val="left"/>
+      <w:pPr>
+        <w:tabs>
+          <w:tab w:val="num" w:pos="5040"/>
+        </w:tabs>
+        <w:ind w:left="5040" w:hanging="360"/>
+      </w:pPr>
+      <w:rPr>
+        <w:rFonts w:ascii="Wingdings" w:hAnsi="Wingdings" w:hint="default"/>
+        <w:sz w:val="20"/>
+      </w:rPr>
+    </w:lvl>
+    <w:lvl w:ilvl="7" w:tentative="1">
+      <w:start w:val="1"/>
+      <w:numFmt w:val="bullet"/>
+      <w:lvlText w:val=""/>
+      <w:lvlJc w:val="left"/>
+      <w:pPr>
+        <w:tabs>
+          <w:tab w:val="num" w:pos="5760"/>
+        </w:tabs>
+        <w:ind w:left="5760" w:hanging="360"/>
+      </w:pPr>
+      <w:rPr>
+        <w:rFonts w:ascii="Wingdings" w:hAnsi="Wingdings" w:hint="default"/>
+        <w:sz w:val="20"/>
+      </w:rPr>
+    </w:lvl>
+    <w:lvl w:ilvl="8" w:tentative="1">
+      <w:start w:val="1"/>
+      <w:numFmt w:val="bullet"/>
+      <w:lvlText w:val=""/>
+      <w:lvlJc w:val="left"/>
+      <w:pPr>
+        <w:tabs>
+          <w:tab w:val="num" w:pos="6480"/>
+        </w:tabs>
+        <w:ind w:left="6480" w:hanging="360"/>
+      </w:pPr>
+      <w:rPr>
+        <w:rFonts w:ascii="Wingdings" w:hAnsi="Wingdings" w:hint="default"/>
+        <w:sz w:val="20"/>
+      </w:rPr>
+    </w:lvl>
+  </w:abstractNum>
+  <w:num w:numId="1">
+    <w:abstractNumId w:val="2"/>
+  </w:num>
+  <w:num w:numId="2">
+    <w:abstractNumId w:val="0"/>
+  </w:num>
+  <w:num w:numId="3">
+    <w:abstractNumId w:val="3"/>
+  </w:num>
+  <w:num w:numId="4">
+    <w:abstractNumId w:val="1"/>
+  </w:num>
+</w:numbering>
 </file>
 
 <file path=word/styles.xml><?xml version="1.0" encoding="utf-8"?>
@@ -201,6 +1349,17 @@
     <w:uiPriority w:val="99"/>
     <w:semiHidden/>
     <w:unhideWhenUsed/>
+  </w:style>
+  <w:style w:type="paragraph" w:styleId="ListParagraph">
+    <w:name w:val="List Paragraph"/>
+    <w:basedOn w:val="Normal"/>
+    <w:uiPriority w:val="34"/>
+    <w:qFormat/>
+    <w:rsid w:val="001F41D0"/>
+    <w:pPr>
+      <w:ind w:left="720"/>
+      <w:contextualSpacing/>
+    </w:pPr>
   </w:style>
 </w:styles>
 </file>

</xml_diff>